<commit_message>
started working on Report.docx
</commit_message>
<xml_diff>
--- a/Report.docx
+++ b/Report.docx
@@ -289,73 +289,7 @@
           <w:sz w:val="32"/>
           <w:szCs w:val="32"/>
         </w:rPr>
-        <w:t xml:space="preserve"> W1</w:t>
-      </w:r>
-      <w:proofErr w:type="gramStart"/>
-      <w:r>
-        <w:rPr>
-          <w:rFonts w:ascii="Arial Black" w:hAnsi="Arial Black"/>
-          <w:sz w:val="32"/>
-          <w:szCs w:val="32"/>
-        </w:rPr>
-        <w:t xml:space="preserve">*( </w:t>
-      </w:r>
-      <w:r>
-        <w:rPr>
-          <w:rFonts w:ascii="Arial Black" w:hAnsi="Arial Black"/>
-          <w:sz w:val="32"/>
-          <w:szCs w:val="32"/>
-        </w:rPr>
-        <w:t>Stones</w:t>
-      </w:r>
-      <w:proofErr w:type="gramEnd"/>
-      <w:r>
-        <w:rPr>
-          <w:rFonts w:ascii="Arial Black" w:hAnsi="Arial Black"/>
-          <w:sz w:val="32"/>
-          <w:szCs w:val="32"/>
-        </w:rPr>
-        <w:t xml:space="preserve"> in max’s storage – stones in min’s storage</w:t>
-      </w:r>
-      <w:r>
-        <w:rPr>
-          <w:rFonts w:ascii="Arial Black" w:hAnsi="Arial Black"/>
-          <w:sz w:val="32"/>
-          <w:szCs w:val="32"/>
-        </w:rPr>
-        <w:t xml:space="preserve">) + W2*( </w:t>
-      </w:r>
-      <w:r>
-        <w:rPr>
-          <w:rFonts w:ascii="Arial Black" w:hAnsi="Arial Black"/>
-          <w:sz w:val="32"/>
-          <w:szCs w:val="32"/>
-        </w:rPr>
-        <w:t xml:space="preserve">Stones in max’s </w:t>
-      </w:r>
-      <w:r>
-        <w:rPr>
-          <w:rFonts w:ascii="Arial Black" w:hAnsi="Arial Black"/>
-          <w:sz w:val="32"/>
-          <w:szCs w:val="32"/>
-        </w:rPr>
-        <w:t>bins</w:t>
-      </w:r>
-      <w:r>
-        <w:rPr>
-          <w:rFonts w:ascii="Arial Black" w:hAnsi="Arial Black"/>
-          <w:sz w:val="32"/>
-          <w:szCs w:val="32"/>
-        </w:rPr>
-        <w:t xml:space="preserve"> – stones in min’s </w:t>
-      </w:r>
-      <w:r>
-        <w:rPr>
-          <w:rFonts w:ascii="Arial Black" w:hAnsi="Arial Black"/>
-          <w:sz w:val="32"/>
-          <w:szCs w:val="32"/>
-        </w:rPr>
-        <w:t>bins)</w:t>
+        <w:t xml:space="preserve"> W1*( Stones in max’s storage – stones in min’s storage) + W2*( Stones in max’s bins – stones in min’s bins)</w:t>
       </w:r>
     </w:p>
     <w:p>
@@ -391,33 +325,7 @@
           <w:sz w:val="32"/>
           <w:szCs w:val="32"/>
         </w:rPr>
-        <w:t>W1</w:t>
-      </w:r>
-      <w:proofErr w:type="gramStart"/>
-      <w:r>
-        <w:rPr>
-          <w:rFonts w:ascii="Arial Black" w:hAnsi="Arial Black"/>
-          <w:sz w:val="32"/>
-          <w:szCs w:val="32"/>
-        </w:rPr>
-        <w:t>*( Stones</w:t>
-      </w:r>
-      <w:proofErr w:type="gramEnd"/>
-      <w:r>
-        <w:rPr>
-          <w:rFonts w:ascii="Arial Black" w:hAnsi="Arial Black"/>
-          <w:sz w:val="32"/>
-          <w:szCs w:val="32"/>
-        </w:rPr>
-        <w:t xml:space="preserve"> in max’s storage – stones in min’s storage) + W2*( Stones in max’s bins – stones in min’s bins)</w:t>
-      </w:r>
-      <w:r>
-        <w:rPr>
-          <w:rFonts w:ascii="Arial Black" w:hAnsi="Arial Black"/>
-          <w:sz w:val="32"/>
-          <w:szCs w:val="32"/>
-        </w:rPr>
-        <w:t xml:space="preserve"> + W3* (additional moves earned so far)</w:t>
+        <w:t>W1*( Stones in max’s storage – stones in min’s storage) + W2*( Stones in max’s bins – stones in min’s bins) + W3* (additional moves earned so far)</w:t>
       </w:r>
     </w:p>
     <w:p>
@@ -662,7 +570,7 @@
                 <w:sz w:val="32"/>
                 <w:szCs w:val="32"/>
               </w:rPr>
-              <w:t>Trial</w:t>
+              <w:t>Recorded trial no</w:t>
             </w:r>
           </w:p>
         </w:tc>

</xml_diff>